<commit_message>
create some of the file
</commit_message>
<xml_diff>
--- a/הדוח שלי ושל צורי.docx
+++ b/הדוח שלי ושל צורי.docx
@@ -85,7 +85,7 @@
           <w:u w:val="single"/>
           <w:rtl/>
         </w:rPr>
-        <w:t>צורוש</w:t>
+        <w:t>אליסף</w:t>
       </w:r>
       <w:proofErr w:type="spellEnd"/>
       <w:r>
@@ -100,54 +100,8 @@
           <w:u w:val="single"/>
           <w:rtl/>
         </w:rPr>
-        <w:t xml:space="preserve"> </w:t>
-      </w:r>
-      <w:proofErr w:type="spellStart"/>
-      <w:r>
-        <w:rPr>
-          <w:rFonts w:hint="cs"/>
-          <w:b/>
-          <w:bCs/>
-          <w:i/>
-          <w:iCs/>
-          <w:sz w:val="32"/>
-          <w:szCs w:val="32"/>
-          <w:u w:val="single"/>
-          <w:rtl/>
-        </w:rPr>
-        <w:t>ואליספוש</w:t>
-      </w:r>
-      <w:proofErr w:type="spellEnd"/>
-      <w:r>
-        <w:rPr>
-          <w:rFonts w:hint="cs"/>
-          <w:b/>
-          <w:bCs/>
-          <w:i/>
-          <w:iCs/>
-          <w:sz w:val="32"/>
-          <w:szCs w:val="32"/>
-          <w:u w:val="single"/>
-          <w:rtl/>
-        </w:rPr>
-        <w:t xml:space="preserve"> </w:t>
-      </w:r>
-      <w:proofErr w:type="spellStart"/>
-      <w:r>
-        <w:rPr>
-          <w:rFonts w:hint="cs"/>
-          <w:b/>
-          <w:bCs/>
-          <w:i/>
-          <w:iCs/>
-          <w:sz w:val="32"/>
-          <w:szCs w:val="32"/>
-          <w:u w:val="single"/>
-          <w:rtl/>
-        </w:rPr>
-        <w:t>הפקמזניקים</w:t>
-      </w:r>
-      <w:proofErr w:type="spellEnd"/>
+        <w:t xml:space="preserve"> כהן וצורי מלכה </w:t>
+      </w:r>
     </w:p>
     <w:p>
       <w:pPr>
@@ -163,62 +117,254 @@
         </w:rPr>
         <w:t>החלק שלנו  בפרויקט מתמקד בעולם ההלוואות מהבנק. לדוגמא הלוואה לבקשת קנית רכב או לחלופין הלוואה סתם לסגירת מינוס וכדומה.</w:t>
       </w:r>
+      <w:r>
+        <w:rPr>
+          <w:rFonts w:hint="cs"/>
+          <w:rtl/>
+        </w:rPr>
+        <w:t xml:space="preserve"> (אנחנו לא מתעסקים עם משכנתאות)</w:t>
+      </w:r>
     </w:p>
     <w:p>
       <w:pPr>
-        <w:jc w:val="both"/>
-        <w:rPr>
-          <w:rFonts w:hint="cs"/>
-          <w:rtl/>
-        </w:rPr>
-      </w:pPr>
-      <w:r>
-        <w:rPr>
-          <w:rFonts w:hint="cs"/>
-          <w:rtl/>
-        </w:rPr>
-        <w:t>מסד הנתונים שלנו מכיל את ניהול ומעקב ההלוואות הקיימות, שימור ההלוואות הסגורות (הלוואות שהסתיימו)</w:t>
-      </w:r>
-      <w:r>
-        <w:t xml:space="preserve"> </w:t>
-      </w:r>
-      <w:r>
-        <w:rPr>
-          <w:rFonts w:hint="cs"/>
-          <w:rtl/>
-        </w:rPr>
-        <w:t xml:space="preserve">,טבלת העובדים במחלקה, טבלת קליינטים (לקוחות הבנק אשר קיימות להם הלוואות). </w:t>
+        <w:rPr>
+          <w:rtl/>
+        </w:rPr>
+      </w:pPr>
+      <w:r>
+        <w:rPr>
+          <w:rFonts w:hint="cs"/>
+          <w:rtl/>
+        </w:rPr>
+        <w:t xml:space="preserve">מסד הנתונים שלנו מכיל </w:t>
       </w:r>
     </w:p>
     <w:p>
       <w:pPr>
-        <w:rPr>
-          <w:rtl/>
-        </w:rPr>
-      </w:pPr>
+        <w:pStyle w:val="a9"/>
+        <w:numPr>
+          <w:ilvl w:val="0"/>
+          <w:numId w:val="1"/>
+        </w:numPr>
+        <w:rPr>
+          <w:rtl/>
+        </w:rPr>
+      </w:pPr>
+      <w:r>
+        <w:rPr>
+          <w:rFonts w:hint="cs"/>
+          <w:rtl/>
+        </w:rPr>
+        <w:t xml:space="preserve">לקוחות (המבקשים את ההלוואות) </w:t>
+      </w:r>
     </w:p>
     <w:p>
       <w:pPr>
-        <w:rPr>
-          <w:rtl/>
-        </w:rPr>
-      </w:pPr>
+        <w:pStyle w:val="a9"/>
+        <w:numPr>
+          <w:ilvl w:val="0"/>
+          <w:numId w:val="1"/>
+        </w:numPr>
+        <w:rPr>
+          <w:rtl/>
+        </w:rPr>
+      </w:pPr>
+      <w:r>
+        <w:rPr>
+          <w:rFonts w:hint="cs"/>
+          <w:rtl/>
+        </w:rPr>
+        <w:t>עובדים (העובדים בעיסוק זה של ההלוואות)</w:t>
+      </w:r>
     </w:p>
     <w:p>
       <w:pPr>
-        <w:rPr>
-          <w:rtl/>
-        </w:rPr>
-      </w:pPr>
+        <w:pStyle w:val="a9"/>
+        <w:numPr>
+          <w:ilvl w:val="0"/>
+          <w:numId w:val="1"/>
+        </w:numPr>
+        <w:rPr>
+          <w:rtl/>
+        </w:rPr>
+      </w:pPr>
+      <w:r>
+        <w:rPr>
+          <w:rFonts w:hint="cs"/>
+          <w:rtl/>
+        </w:rPr>
+        <w:t>צוותים (צוותי העובדים)</w:t>
+      </w:r>
     </w:p>
     <w:p>
       <w:pPr>
-        <w:rPr>
-          <w:rtl/>
-        </w:rPr>
-      </w:pPr>
+        <w:pStyle w:val="a9"/>
+        <w:numPr>
+          <w:ilvl w:val="0"/>
+          <w:numId w:val="1"/>
+        </w:numPr>
+      </w:pPr>
+      <w:r>
+        <w:rPr>
+          <w:rFonts w:hint="cs"/>
+          <w:rtl/>
+        </w:rPr>
+        <w:t>סניף (סניף הבנק ממנו הלקוחות יבקשו את ההלוואה</w:t>
+      </w:r>
+      <w:r>
+        <w:rPr>
+          <w:rFonts w:hint="cs"/>
+          <w:rtl/>
+        </w:rPr>
+        <w:t>)</w:t>
+      </w:r>
+      <w:r>
+        <w:rPr>
+          <w:rFonts w:hint="cs"/>
+          <w:rtl/>
+        </w:rPr>
+        <w:t xml:space="preserve"> </w:t>
+      </w:r>
     </w:p>
-    <w:p/>
+    <w:p>
+      <w:pPr>
+        <w:pStyle w:val="a9"/>
+        <w:numPr>
+          <w:ilvl w:val="0"/>
+          <w:numId w:val="1"/>
+        </w:numPr>
+        <w:rPr>
+          <w:rtl/>
+        </w:rPr>
+      </w:pPr>
+      <w:r>
+        <w:rPr>
+          <w:rFonts w:hint="cs"/>
+          <w:rtl/>
+        </w:rPr>
+        <w:t>הלוואות (סוגי ההלוואות אותן מבקשים הלקוחות)</w:t>
+      </w:r>
+    </w:p>
+    <w:p>
+      <w:pPr>
+        <w:pStyle w:val="a9"/>
+        <w:numPr>
+          <w:ilvl w:val="0"/>
+          <w:numId w:val="1"/>
+        </w:numPr>
+        <w:rPr>
+          <w:rtl/>
+        </w:rPr>
+      </w:pPr>
+      <w:r>
+        <w:rPr>
+          <w:rFonts w:hint="cs"/>
+          <w:rtl/>
+        </w:rPr>
+        <w:t>מבקרים (שעושים ביקורות בבנק)</w:t>
+      </w:r>
+    </w:p>
+    <w:p>
+      <w:pPr>
+        <w:rPr>
+          <w:rtl/>
+        </w:rPr>
+      </w:pPr>
+      <w:r>
+        <w:rPr>
+          <w:rFonts w:hint="cs"/>
+          <w:rtl/>
+        </w:rPr>
+        <w:t xml:space="preserve">כאשר לקוח </w:t>
+      </w:r>
+      <w:proofErr w:type="spellStart"/>
+      <w:r>
+        <w:rPr>
+          <w:rFonts w:hint="cs"/>
+          <w:rtl/>
+        </w:rPr>
+        <w:t>מסויים</w:t>
+      </w:r>
+      <w:proofErr w:type="spellEnd"/>
+      <w:r>
+        <w:rPr>
+          <w:rFonts w:hint="cs"/>
+          <w:rtl/>
+        </w:rPr>
+        <w:t xml:space="preserve"> מבקש הלוואה מסוימת מסניף מסוים, בקשתו מגיעה לצוות מסוים והעובדים שם מתחילים לעבוד על בקשתו.</w:t>
+      </w:r>
+    </w:p>
+    <w:p>
+      <w:pPr>
+        <w:rPr>
+          <w:rtl/>
+        </w:rPr>
+      </w:pPr>
+    </w:p>
+    <w:p>
+      <w:r>
+        <w:rPr>
+          <w:noProof/>
+        </w:rPr>
+        <w:drawing>
+          <wp:anchor distT="0" distB="0" distL="114300" distR="114300" simplePos="0" relativeHeight="251658240" behindDoc="1" locked="0" layoutInCell="1" allowOverlap="1" wp14:anchorId="2C4776AC" wp14:editId="7E29272E">
+            <wp:simplePos x="0" y="0"/>
+            <wp:positionH relativeFrom="margin">
+              <wp:posOffset>155722</wp:posOffset>
+            </wp:positionH>
+            <wp:positionV relativeFrom="paragraph">
+              <wp:posOffset>200806</wp:posOffset>
+            </wp:positionV>
+            <wp:extent cx="5274310" cy="3525520"/>
+            <wp:effectExtent l="0" t="0" r="2540" b="0"/>
+            <wp:wrapTight wrapText="bothSides">
+              <wp:wrapPolygon edited="0">
+                <wp:start x="0" y="0"/>
+                <wp:lineTo x="0" y="21476"/>
+                <wp:lineTo x="21532" y="21476"/>
+                <wp:lineTo x="21532" y="0"/>
+                <wp:lineTo x="0" y="0"/>
+              </wp:wrapPolygon>
+            </wp:wrapTight>
+            <wp:docPr id="1718024344" name="תמונה 1" descr="תמונה שמכילה שרטוט, ציור, תרשים, אומנות קווים&#10;&#10;התיאור נוצר באופן אוטומטי"/>
+            <wp:cNvGraphicFramePr>
+              <a:graphicFrameLocks xmlns:a="http://schemas.openxmlformats.org/drawingml/2006/main" noChangeAspect="1"/>
+            </wp:cNvGraphicFramePr>
+            <a:graphic xmlns:a="http://schemas.openxmlformats.org/drawingml/2006/main">
+              <a:graphicData uri="http://schemas.openxmlformats.org/drawingml/2006/picture">
+                <pic:pic xmlns:pic="http://schemas.openxmlformats.org/drawingml/2006/picture">
+                  <pic:nvPicPr>
+                    <pic:cNvPr id="1718024344" name="תמונה 1" descr="תמונה שמכילה שרטוט, ציור, תרשים, אומנות קווים&#10;&#10;התיאור נוצר באופן אוטומטי"/>
+                    <pic:cNvPicPr/>
+                  </pic:nvPicPr>
+                  <pic:blipFill>
+                    <a:blip r:embed="rId5">
+                      <a:extLst>
+                        <a:ext uri="{28A0092B-C50C-407E-A947-70E740481C1C}">
+                          <a14:useLocalDpi xmlns:a14="http://schemas.microsoft.com/office/drawing/2010/main" val="0"/>
+                        </a:ext>
+                      </a:extLst>
+                    </a:blip>
+                    <a:stretch>
+                      <a:fillRect/>
+                    </a:stretch>
+                  </pic:blipFill>
+                  <pic:spPr>
+                    <a:xfrm>
+                      <a:off x="0" y="0"/>
+                      <a:ext cx="5274310" cy="3525520"/>
+                    </a:xfrm>
+                    <a:prstGeom prst="rect">
+                      <a:avLst/>
+                    </a:prstGeom>
+                  </pic:spPr>
+                </pic:pic>
+              </a:graphicData>
+            </a:graphic>
+          </wp:anchor>
+        </w:drawing>
+      </w:r>
+    </w:p>
     <w:p/>
     <w:sectPr>
       <w:pgSz w:w="11906" w:h="16838"/>
@@ -230,6 +376,126 @@
     </w:sectPr>
   </w:body>
 </w:document>
+</file>
+
+<file path=word/numbering.xml><?xml version="1.0" encoding="utf-8"?>
+<w:numbering xmlns:wpc="http://schemas.microsoft.com/office/word/2010/wordprocessingCanvas" xmlns:cx="http://schemas.microsoft.com/office/drawing/2014/chartex" xmlns:cx1="http://schemas.microsoft.com/office/drawing/2015/9/8/chartex" xmlns:cx2="http://schemas.microsoft.com/office/drawing/2015/10/21/chartex" xmlns:cx3="http://schemas.microsoft.com/office/drawing/2016/5/9/chartex" xmlns:cx4="http://schemas.microsoft.com/office/drawing/2016/5/10/chartex" xmlns:cx5="http://schemas.microsoft.com/office/drawing/2016/5/11/chartex" xmlns:cx6="http://schemas.microsoft.com/office/drawing/2016/5/12/chartex" xmlns:cx7="http://schemas.microsoft.com/office/drawing/2016/5/13/chartex" xmlns:cx8="http://schemas.microsoft.com/office/drawing/2016/5/14/chartex" xmlns:mc="http://schemas.openxmlformats.org/markup-compatibility/2006" xmlns:aink="http://schemas.microsoft.com/office/drawing/2016/ink" xmlns:am3d="http://schemas.microsoft.com/office/drawing/2017/model3d" xmlns:o="urn:schemas-microsoft-com:office:office" xmlns:oel="http://schemas.microsoft.com/office/2019/extlst" xmlns:r="http://schemas.openxmlformats.org/officeDocument/2006/relationships" xmlns:m="http://schemas.openxmlformats.org/officeDocument/2006/math" xmlns:v="urn:schemas-microsoft-com:vml" xmlns:wp14="http://schemas.microsoft.com/office/word/2010/wordprocessingDrawing" xmlns:wp="http://schemas.openxmlformats.org/drawingml/2006/wordprocessingDrawing" xmlns:w10="urn:schemas-microsoft-com:office:word" xmlns:w="http://schemas.openxmlformats.org/wordprocessingml/2006/main" xmlns:w14="http://schemas.microsoft.com/office/word/2010/wordml" xmlns:w15="http://schemas.microsoft.com/office/word/2012/wordml" xmlns:w16cex="http://schemas.microsoft.com/office/word/2018/wordml/cex" xmlns:w16cid="http://schemas.microsoft.com/office/word/2016/wordml/cid" xmlns:w16="http://schemas.microsoft.com/office/word/2018/wordml" xmlns:w16du="http://schemas.microsoft.com/office/word/2023/wordml/word16du" xmlns:w16sdtdh="http://schemas.microsoft.com/office/word/2020/wordml/sdtdatahash" xmlns:w16se="http://schemas.microsoft.com/office/word/2015/wordml/symex" xmlns:wpg="http://schemas.microsoft.com/office/word/2010/wordprocessingGroup" xmlns:wpi="http://schemas.microsoft.com/office/word/2010/wordprocessingInk" xmlns:wne="http://schemas.microsoft.com/office/word/2006/wordml" xmlns:wps="http://schemas.microsoft.com/office/word/2010/wordprocessingShape" mc:Ignorable="w14 w15 w16se w16cid w16 w16cex w16sdtdh w16du wp14">
+  <w:abstractNum w:abstractNumId="0" w15:restartNumberingAfterBreak="0">
+    <w:nsid w:val="25636DE4"/>
+    <w:multiLevelType w:val="hybridMultilevel"/>
+    <w:tmpl w:val="7790442C"/>
+    <w:lvl w:ilvl="0" w:tplc="76FC0EF0">
+      <w:numFmt w:val="bullet"/>
+      <w:lvlText w:val="-"/>
+      <w:lvlJc w:val="left"/>
+      <w:pPr>
+        <w:ind w:left="720" w:hanging="360"/>
+      </w:pPr>
+      <w:rPr>
+        <w:rFonts w:ascii="Arial" w:eastAsiaTheme="minorHAnsi" w:hAnsi="Arial" w:cs="Arial" w:hint="default"/>
+      </w:rPr>
+    </w:lvl>
+    <w:lvl w:ilvl="1" w:tplc="04090003" w:tentative="1">
+      <w:start w:val="1"/>
+      <w:numFmt w:val="bullet"/>
+      <w:lvlText w:val="o"/>
+      <w:lvlJc w:val="left"/>
+      <w:pPr>
+        <w:ind w:left="1440" w:hanging="360"/>
+      </w:pPr>
+      <w:rPr>
+        <w:rFonts w:ascii="Courier New" w:hAnsi="Courier New" w:cs="Courier New" w:hint="default"/>
+      </w:rPr>
+    </w:lvl>
+    <w:lvl w:ilvl="2" w:tplc="04090005" w:tentative="1">
+      <w:start w:val="1"/>
+      <w:numFmt w:val="bullet"/>
+      <w:lvlText w:val=""/>
+      <w:lvlJc w:val="left"/>
+      <w:pPr>
+        <w:ind w:left="2160" w:hanging="360"/>
+      </w:pPr>
+      <w:rPr>
+        <w:rFonts w:ascii="Wingdings" w:hAnsi="Wingdings" w:hint="default"/>
+      </w:rPr>
+    </w:lvl>
+    <w:lvl w:ilvl="3" w:tplc="04090001" w:tentative="1">
+      <w:start w:val="1"/>
+      <w:numFmt w:val="bullet"/>
+      <w:lvlText w:val=""/>
+      <w:lvlJc w:val="left"/>
+      <w:pPr>
+        <w:ind w:left="2880" w:hanging="360"/>
+      </w:pPr>
+      <w:rPr>
+        <w:rFonts w:ascii="Symbol" w:hAnsi="Symbol" w:hint="default"/>
+      </w:rPr>
+    </w:lvl>
+    <w:lvl w:ilvl="4" w:tplc="04090003" w:tentative="1">
+      <w:start w:val="1"/>
+      <w:numFmt w:val="bullet"/>
+      <w:lvlText w:val="o"/>
+      <w:lvlJc w:val="left"/>
+      <w:pPr>
+        <w:ind w:left="3600" w:hanging="360"/>
+      </w:pPr>
+      <w:rPr>
+        <w:rFonts w:ascii="Courier New" w:hAnsi="Courier New" w:cs="Courier New" w:hint="default"/>
+      </w:rPr>
+    </w:lvl>
+    <w:lvl w:ilvl="5" w:tplc="04090005" w:tentative="1">
+      <w:start w:val="1"/>
+      <w:numFmt w:val="bullet"/>
+      <w:lvlText w:val=""/>
+      <w:lvlJc w:val="left"/>
+      <w:pPr>
+        <w:ind w:left="4320" w:hanging="360"/>
+      </w:pPr>
+      <w:rPr>
+        <w:rFonts w:ascii="Wingdings" w:hAnsi="Wingdings" w:hint="default"/>
+      </w:rPr>
+    </w:lvl>
+    <w:lvl w:ilvl="6" w:tplc="04090001" w:tentative="1">
+      <w:start w:val="1"/>
+      <w:numFmt w:val="bullet"/>
+      <w:lvlText w:val=""/>
+      <w:lvlJc w:val="left"/>
+      <w:pPr>
+        <w:ind w:left="5040" w:hanging="360"/>
+      </w:pPr>
+      <w:rPr>
+        <w:rFonts w:ascii="Symbol" w:hAnsi="Symbol" w:hint="default"/>
+      </w:rPr>
+    </w:lvl>
+    <w:lvl w:ilvl="7" w:tplc="04090003" w:tentative="1">
+      <w:start w:val="1"/>
+      <w:numFmt w:val="bullet"/>
+      <w:lvlText w:val="o"/>
+      <w:lvlJc w:val="left"/>
+      <w:pPr>
+        <w:ind w:left="5760" w:hanging="360"/>
+      </w:pPr>
+      <w:rPr>
+        <w:rFonts w:ascii="Courier New" w:hAnsi="Courier New" w:cs="Courier New" w:hint="default"/>
+      </w:rPr>
+    </w:lvl>
+    <w:lvl w:ilvl="8" w:tplc="04090005" w:tentative="1">
+      <w:start w:val="1"/>
+      <w:numFmt w:val="bullet"/>
+      <w:lvlText w:val=""/>
+      <w:lvlJc w:val="left"/>
+      <w:pPr>
+        <w:ind w:left="6480" w:hanging="360"/>
+      </w:pPr>
+      <w:rPr>
+        <w:rFonts w:ascii="Wingdings" w:hAnsi="Wingdings" w:hint="default"/>
+      </w:rPr>
+    </w:lvl>
+  </w:abstractNum>
+  <w:num w:numId="1" w16cid:durableId="221140345">
+    <w:abstractNumId w:val="0"/>
+  </w:num>
+</w:numbering>
 </file>
 
 <file path=word/styles.xml><?xml version="1.0" encoding="utf-8"?>

</xml_diff>